<commit_message>
Descrizione personas + bozze scenari
</commit_message>
<xml_diff>
--- a/Part 1/Design document.docx
+++ b/Part 1/Design document.docx
@@ -1011,19 +1011,7 @@
         <w:rPr>
           <w:lang w:val="en-GB"/>
         </w:rPr>
-        <w:t>rianna, firmly resolved in d</w:t>
-      </w:r>
-      <w:r>
-        <w:rPr>
-          <w:lang w:val="en-GB"/>
-        </w:rPr>
-        <w:t>o</w:t>
-      </w:r>
-      <w:r>
-        <w:rPr>
-          <w:lang w:val="en-GB"/>
-        </w:rPr>
-        <w:t>ing anything possi</w:t>
+        <w:t>rianna, firmly resolved in doing anything possi</w:t>
       </w:r>
       <w:r>
         <w:rPr>
@@ -1329,13 +1317,7 @@
         <w:rPr>
           <w:lang w:val="en-GB"/>
         </w:rPr>
-        <w:t xml:space="preserve">Carlo and Marianna </w:t>
-      </w:r>
-      <w:r>
-        <w:rPr>
-          <w:lang w:val="en-GB"/>
-        </w:rPr>
-        <w:t xml:space="preserve">go to the *NOME FITTIZIO ONLUS* website to know something more about it, and to contact doctor </w:t>
+        <w:t xml:space="preserve">Carlo and Marianna go to the *NOME FITTIZIO ONLUS* website to know something more about it, and to contact doctor </w:t>
       </w:r>
       <w:proofErr w:type="spellStart"/>
       <w:r>
@@ -1349,7 +1331,33 @@
         <w:rPr>
           <w:lang w:val="en-GB"/>
         </w:rPr>
-        <w:t>.</w:t>
+        <w:t>. They arrive in the homepage, where they see the “About us” landmark. They click on it, and arrive to the history page of the association. After having read the history and goals of the *NOME FITTIZIO ONLUS*, they click on the “Services” landmark: from here they see the different kinds of aids the a</w:t>
+      </w:r>
+      <w:r>
+        <w:rPr>
+          <w:lang w:val="en-GB"/>
+        </w:rPr>
+        <w:t>s</w:t>
+      </w:r>
+      <w:r>
+        <w:rPr>
+          <w:lang w:val="en-GB"/>
+        </w:rPr>
+        <w:t xml:space="preserve">sociation offers, and the people involved in them. They therefore see doctor </w:t>
+      </w:r>
+      <w:proofErr w:type="spellStart"/>
+      <w:r>
+        <w:rPr>
+          <w:lang w:val="en-GB"/>
+        </w:rPr>
+        <w:t>Carolinna’s</w:t>
+      </w:r>
+      <w:proofErr w:type="spellEnd"/>
+      <w:r>
+        <w:rPr>
+          <w:lang w:val="en-GB"/>
+        </w:rPr>
+        <w:t xml:space="preserve"> name under the service “Child neuropsychiatry aid”, they click on it, and arrive to the doctor’s page. Here they see the doctor’s professional history, and, reassured on the doctor’s professional abilities, they finally reach the “Contact us” page. From here, they find the phone number of the association, and they call to fix an appointment.</w:t>
       </w:r>
       <w:bookmarkStart w:id="0" w:name="_GoBack"/>
       <w:bookmarkEnd w:id="0"/>
@@ -1371,7 +1379,130 @@
         <w:rPr>
           <w:lang w:val="en-GB"/>
         </w:rPr>
-        <w:t>Roberta this month has not donated yet, therefore, she connects to the *NOME FITTIZIO ONLUS* website. In the meantime, Francesca phones and tells her that a play has been scheduled for this weekend at the *NOME FITTIZIO ONLUS* headquarter: so she goes to the News section to know more about it.</w:t>
+        <w:t>Roberta this month has not donated yet, therefore, she connects to the *NOME FITTIZIO ONLUS* website.</w:t>
+      </w:r>
+      <w:r>
+        <w:rPr>
+          <w:lang w:val="en-GB"/>
+        </w:rPr>
+        <w:t xml:space="preserve"> From the home page, she clicks on the landmark “Help us”. From here, she clicks on the “Donate now” link, which redirects her to an external payment gateway.</w:t>
+      </w:r>
+      <w:r>
+        <w:rPr>
+          <w:lang w:val="en-GB"/>
+        </w:rPr>
+        <w:t xml:space="preserve"> </w:t>
+      </w:r>
+      <w:r>
+        <w:rPr>
+          <w:lang w:val="en-GB"/>
+        </w:rPr>
+        <w:t xml:space="preserve">After visualizing a thanks page, she gets redirected to the home page of the site. </w:t>
+      </w:r>
+    </w:p>
+    <w:p>
+      <w:pPr>
+        <w:rPr>
+          <w:lang w:val="en-GB"/>
+        </w:rPr>
+      </w:pPr>
+      <w:r>
+        <w:rPr>
+          <w:b/>
+          <w:lang w:val="en-GB"/>
+        </w:rPr>
+        <w:t xml:space="preserve">Scenario 3: </w:t>
+      </w:r>
+      <w:r>
+        <w:rPr>
+          <w:lang w:val="en-GB"/>
+        </w:rPr>
+        <w:t>In the meantime</w:t>
+      </w:r>
+      <w:r>
+        <w:rPr>
+          <w:lang w:val="en-GB"/>
+        </w:rPr>
+        <w:t xml:space="preserve"> of the payment</w:t>
+      </w:r>
+      <w:r>
+        <w:rPr>
+          <w:lang w:val="en-GB"/>
+        </w:rPr>
+        <w:t>, Francesca phones</w:t>
+      </w:r>
+      <w:r>
+        <w:rPr>
+          <w:lang w:val="en-GB"/>
+        </w:rPr>
+        <w:t xml:space="preserve"> Roberta</w:t>
+      </w:r>
+      <w:r>
+        <w:rPr>
+          <w:lang w:val="en-GB"/>
+        </w:rPr>
+        <w:t xml:space="preserve"> and tells her that a play has been scheduled for this weekend at the *NOME FIT</w:t>
+      </w:r>
+      <w:r>
+        <w:rPr>
+          <w:lang w:val="en-GB"/>
+        </w:rPr>
+        <w:t>TIZIO ONLUS* headquarter. From the home page,  Roberta</w:t>
+      </w:r>
+      <w:r>
+        <w:rPr>
+          <w:lang w:val="en-GB"/>
+        </w:rPr>
+        <w:t xml:space="preserve"> goes to the News section to know more about it.</w:t>
+      </w:r>
+      <w:r>
+        <w:rPr>
+          <w:lang w:val="en-GB"/>
+        </w:rPr>
+        <w:t xml:space="preserve"> She arrives in the page, where she clicks on the “Event by date” link: a little calendar pops up, and she selects the dates of this week. The website red</w:t>
+      </w:r>
+      <w:r>
+        <w:rPr>
+          <w:lang w:val="en-GB"/>
+        </w:rPr>
+        <w:t>i</w:t>
+      </w:r>
+      <w:r>
+        <w:rPr>
+          <w:lang w:val="en-GB"/>
+        </w:rPr>
+        <w:t>rects her to a list of events, and after scrolling she finally sees the play scheduled for the following Saturday: it is a Ma</w:t>
+      </w:r>
+      <w:r>
+        <w:rPr>
+          <w:lang w:val="en-GB"/>
+        </w:rPr>
+        <w:t>c</w:t>
+      </w:r>
+      <w:r>
+        <w:rPr>
+          <w:lang w:val="en-GB"/>
+        </w:rPr>
+        <w:t xml:space="preserve">beth play. She clicks on the event title, and </w:t>
+      </w:r>
+      <w:r>
+        <w:rPr>
+          <w:lang w:val="en-GB"/>
+        </w:rPr>
+        <w:t xml:space="preserve">arrives to the event page: a beautiful picture of Lady Macbeth dominates the view, while in the description of the event, the details of date and hour are listed, along with </w:t>
+      </w:r>
+      <w:r>
+        <w:rPr>
+          <w:lang w:val="en-GB"/>
+        </w:rPr>
+        <w:lastRenderedPageBreak/>
+        <w:t>the name of the company is going to perform. There is a ticket entrance, but the revenue of the play is all going to the association. Roberta happily phones back Francesca to tell her everything.</w:t>
+      </w:r>
+      <w:r>
+        <w:rPr>
+          <w:lang w:val="en-GB"/>
+        </w:rPr>
+        <w:t xml:space="preserve"> </w:t>
       </w:r>
     </w:p>
     <w:p>
@@ -3680,7 +3811,7 @@
 </file>
 
 <file path=customXml/itemProps2.xml><?xml version="1.0" encoding="utf-8"?>
-<ds:datastoreItem xmlns:ds="http://schemas.openxmlformats.org/officeDocument/2006/customXml" ds:itemID="{A8B84CC3-641C-4EF0-B6E0-AC129C669166}">
+<ds:datastoreItem xmlns:ds="http://schemas.openxmlformats.org/officeDocument/2006/customXml" ds:itemID="{0002C88F-21A8-470B-89ED-1453DEB96CFF}">
   <ds:schemaRefs>
     <ds:schemaRef ds:uri="http://schemas.openxmlformats.org/officeDocument/2006/bibliography"/>
   </ds:schemaRefs>

</xml_diff>